<commit_message>
done changes in existing system
</commit_message>
<xml_diff>
--- a/Underwater Image Enhancement with a Deep Residual Framework (1).docx
+++ b/Underwater Image Enhancement with a Deep Residual Framework (1).docx
@@ -18,6 +18,14 @@
           <w:szCs w:val="48"/>
         </w:rPr>
         <w:t xml:space="preserve">Underwater Image Enhancement with a Deep Residual </w:t>
+      </w:r>
+      <w:r>
+        <w:rPr>
+          <w:rFonts w:ascii="Times New Roman" w:hAnsi="Times New Roman" w:cs="Times New Roman"/>
+          <w:sz w:val="48"/>
+          <w:szCs w:val="48"/>
+        </w:rPr>
+        <w:t>Framework</w:t>
       </w:r>
     </w:p>
     <w:p>
@@ -672,7 +680,23 @@
           <w:sz w:val="18"/>
           <w:szCs w:val="18"/>
         </w:rPr>
-        <w:t>Thus, to deal with these challenges, this paper has proposed an underwater image enhancement solution using a deep residual framework.  We provide a machine learning-based framework which improves the underwater image enhancement performance &amp; aims to build a deeper network unlike other deep learning based underwater enhancement approaches that focus on the relation between weakly supervised learning and generative adversarial networks.</w:t>
+        <w:t xml:space="preserve">Thus, to deal with these challenges, this paper has proposed an underwater image enhancement solution using a deep residual framework.  We provide a machine learning-based framework which improves </w:t>
+      </w:r>
+      <w:proofErr w:type="gramStart"/>
+      <w:r>
+        <w:rPr>
+          <w:sz w:val="18"/>
+          <w:szCs w:val="18"/>
+        </w:rPr>
+        <w:t>the</w:t>
+      </w:r>
+      <w:proofErr w:type="gramEnd"/>
+      <w:r>
+        <w:rPr>
+          <w:sz w:val="18"/>
+          <w:szCs w:val="18"/>
+        </w:rPr>
+        <w:t xml:space="preserve"> underwater image enhancement performance &amp; aims to build a deeper network unlike other deep learning based underwater enhancement approaches that focus on the relation between weakly supervised learning and generative adversarial networks.</w:t>
       </w:r>
     </w:p>
     <w:p>
@@ -788,7 +812,134 @@
           <w:szCs w:val="18"/>
           <w:lang w:val="en-IN"/>
         </w:rPr>
-        <w:t>However, after multiple exams being conducted online, it is observed that students have scored remarkably high in tests without any camera based proctoring, indicating ill-measures taken by students during the exams. To tackle this, platforms have implemented different forms of proctoring system. However, their reliability is still not on par with physical examinations.</w:t>
+        <w:t xml:space="preserve">However, after multiple </w:t>
+      </w:r>
+      <w:r>
+        <w:rPr>
+          <w:rFonts w:ascii="Times New Roman" w:hAnsi="Times New Roman" w:cs="Times New Roman"/>
+          <w:sz w:val="18"/>
+          <w:szCs w:val="18"/>
+          <w:lang w:val="en-IN"/>
+        </w:rPr>
+        <w:t>researches about underwater image enhancements, existing systems</w:t>
+      </w:r>
+      <w:r>
+        <w:rPr>
+          <w:rFonts w:ascii="Times New Roman" w:hAnsi="Times New Roman" w:cs="Times New Roman"/>
+          <w:sz w:val="18"/>
+          <w:szCs w:val="18"/>
+          <w:lang w:val="en-IN"/>
+        </w:rPr>
+        <w:t xml:space="preserve"> avoided the techniques to reduce the issue of noise as seen in the output images of the existing algorithms of haze removal and it imbalances the </w:t>
+      </w:r>
+      <w:proofErr w:type="spellStart"/>
+      <w:r>
+        <w:rPr>
+          <w:rFonts w:ascii="Times New Roman" w:hAnsi="Times New Roman" w:cs="Times New Roman"/>
+          <w:sz w:val="18"/>
+          <w:szCs w:val="18"/>
+          <w:lang w:val="en-IN"/>
+        </w:rPr>
+        <w:t>color</w:t>
+      </w:r>
+      <w:proofErr w:type="spellEnd"/>
+      <w:r>
+        <w:rPr>
+          <w:rFonts w:ascii="Times New Roman" w:hAnsi="Times New Roman" w:cs="Times New Roman"/>
+          <w:sz w:val="18"/>
+          <w:szCs w:val="18"/>
+          <w:lang w:val="en-IN"/>
+        </w:rPr>
+        <w:t xml:space="preserve"> of the input image</w:t>
+      </w:r>
+      <w:r>
+        <w:rPr>
+          <w:rFonts w:ascii="Times New Roman" w:hAnsi="Times New Roman" w:cs="Times New Roman"/>
+          <w:sz w:val="18"/>
+          <w:szCs w:val="18"/>
+          <w:lang w:val="en-IN"/>
+        </w:rPr>
+        <w:t xml:space="preserve">. </w:t>
+      </w:r>
+      <w:r>
+        <w:rPr>
+          <w:rFonts w:ascii="Times New Roman" w:hAnsi="Times New Roman" w:cs="Times New Roman"/>
+          <w:sz w:val="18"/>
+          <w:szCs w:val="18"/>
+          <w:lang w:val="en-IN"/>
+        </w:rPr>
+        <w:t>To tackle this, platforms hav</w:t>
+      </w:r>
+      <w:r>
+        <w:rPr>
+          <w:rFonts w:ascii="Times New Roman" w:hAnsi="Times New Roman" w:cs="Times New Roman"/>
+          <w:sz w:val="18"/>
+          <w:szCs w:val="18"/>
+          <w:lang w:val="en-IN"/>
+        </w:rPr>
+        <w:t>e implemented the better solution</w:t>
+      </w:r>
+      <w:r>
+        <w:rPr>
+          <w:rFonts w:ascii="Times New Roman" w:hAnsi="Times New Roman" w:cs="Times New Roman"/>
+          <w:sz w:val="18"/>
+          <w:szCs w:val="18"/>
+          <w:lang w:val="en-IN"/>
+        </w:rPr>
+        <w:t xml:space="preserve">. However, their </w:t>
+      </w:r>
+      <w:r>
+        <w:rPr>
+          <w:rFonts w:ascii="Times New Roman" w:hAnsi="Times New Roman" w:cs="Times New Roman"/>
+          <w:sz w:val="18"/>
+          <w:szCs w:val="18"/>
+          <w:lang w:val="en-IN"/>
+        </w:rPr>
+        <w:t xml:space="preserve">accuracy and </w:t>
+      </w:r>
+      <w:r>
+        <w:rPr>
+          <w:rFonts w:ascii="Times New Roman" w:hAnsi="Times New Roman" w:cs="Times New Roman"/>
+          <w:sz w:val="18"/>
+          <w:szCs w:val="18"/>
+          <w:lang w:val="en-IN"/>
+        </w:rPr>
+        <w:t xml:space="preserve">reliability is </w:t>
+      </w:r>
+      <w:r>
+        <w:rPr>
+          <w:rFonts w:ascii="Times New Roman" w:hAnsi="Times New Roman" w:cs="Times New Roman"/>
+          <w:sz w:val="18"/>
+          <w:szCs w:val="18"/>
+          <w:lang w:val="en-IN"/>
+        </w:rPr>
+        <w:t xml:space="preserve">good as per existing </w:t>
+      </w:r>
+      <w:commentRangeStart w:id="0"/>
+      <w:r>
+        <w:rPr>
+          <w:rFonts w:ascii="Times New Roman" w:hAnsi="Times New Roman" w:cs="Times New Roman"/>
+          <w:sz w:val="18"/>
+          <w:szCs w:val="18"/>
+          <w:lang w:val="en-IN"/>
+        </w:rPr>
+        <w:t>systems</w:t>
+      </w:r>
+      <w:commentRangeEnd w:id="0"/>
+      <w:r>
+        <w:rPr>
+          <w:rStyle w:val="CommentReference"/>
+        </w:rPr>
+        <w:commentReference w:id="0"/>
+      </w:r>
+      <w:r>
+        <w:rPr>
+          <w:rFonts w:ascii="Times New Roman" w:hAnsi="Times New Roman" w:cs="Times New Roman"/>
+          <w:sz w:val="18"/>
+          <w:szCs w:val="18"/>
+          <w:lang w:val="en-IN"/>
+        </w:rPr>
+        <w:t>.</w:t>
       </w:r>
     </w:p>
     <w:p>
@@ -1020,7 +1171,27 @@
           <w:szCs w:val="18"/>
           <w:lang w:val="en-IN"/>
         </w:rPr>
-        <w:t>User account home(For Google Colab), and dashboard.</w:t>
+        <w:t xml:space="preserve">User account </w:t>
+      </w:r>
+      <w:proofErr w:type="gramStart"/>
+      <w:r>
+        <w:rPr>
+          <w:rFonts w:ascii="Times New Roman" w:hAnsi="Times New Roman" w:cs="Times New Roman"/>
+          <w:sz w:val="18"/>
+          <w:szCs w:val="18"/>
+          <w:lang w:val="en-IN"/>
+        </w:rPr>
+        <w:t>home(</w:t>
+      </w:r>
+      <w:proofErr w:type="gramEnd"/>
+      <w:r>
+        <w:rPr>
+          <w:rFonts w:ascii="Times New Roman" w:hAnsi="Times New Roman" w:cs="Times New Roman"/>
+          <w:sz w:val="18"/>
+          <w:szCs w:val="18"/>
+          <w:lang w:val="en-IN"/>
+        </w:rPr>
+        <w:t>For Google Colab), and dashboard.</w:t>
       </w:r>
     </w:p>
     <w:p>
@@ -1076,7 +1247,27 @@
           <w:szCs w:val="18"/>
           <w:lang w:val="en-IN"/>
         </w:rPr>
-        <w:t>The back-end is Built  using the Python, and Various Python Libraries (Tensorflow, PIL etc)</w:t>
+        <w:t xml:space="preserve">The back-end is </w:t>
+      </w:r>
+      <w:proofErr w:type="gramStart"/>
+      <w:r>
+        <w:rPr>
+          <w:rFonts w:ascii="Times New Roman" w:hAnsi="Times New Roman" w:cs="Times New Roman"/>
+          <w:sz w:val="18"/>
+          <w:szCs w:val="18"/>
+          <w:lang w:val="en-IN"/>
+        </w:rPr>
+        <w:t>Built  using</w:t>
+      </w:r>
+      <w:proofErr w:type="gramEnd"/>
+      <w:r>
+        <w:rPr>
+          <w:rFonts w:ascii="Times New Roman" w:hAnsi="Times New Roman" w:cs="Times New Roman"/>
+          <w:sz w:val="18"/>
+          <w:szCs w:val="18"/>
+          <w:lang w:val="en-IN"/>
+        </w:rPr>
+        <w:t xml:space="preserve"> the Python, and Various Python Libraries (Tensorflow, PIL etc)</w:t>
       </w:r>
     </w:p>
     <w:p>
@@ -1229,7 +1420,7 @@
         </w:rPr>
       </w:pPr>
       <w:r>
-        <w:commentReference w:id="0"/>
+        <w:commentReference w:id="1"/>
       </w:r>
     </w:p>
     <w:p>
@@ -1544,7 +1735,25 @@
           <w:sz w:val="18"/>
           <w:szCs w:val="18"/>
         </w:rPr>
-        <w:t xml:space="preserve"> addition of a low-goal picture, to such an extent that the info picture and the yield picture are a similar size. In this manner, when the VDSR model is applied to submerged picture reclamation, the size of information and yield pictures shouldn't be changed, and neither does the organization structure. Just proper preparing information are required for the organization to gain proficiency with the contrast among submerged and in-air pictures.</w:t>
+        <w:t xml:space="preserve"> addition of a low-goal picture, to such an extent that the info picture and the yield picture are a similar size. In this manner, when the VDSR model is applied to submerged picture reclamation, the size of information and yield pictures shouldn't be changed, and neither does the organization structure. Just proper preparing information </w:t>
+      </w:r>
+      <w:proofErr w:type="gramStart"/>
+      <w:r>
+        <w:rPr>
+          <w:rFonts w:ascii="Times New Roman" w:hAnsi="Times New Roman" w:cs="Times New Roman"/>
+          <w:sz w:val="18"/>
+          <w:szCs w:val="18"/>
+        </w:rPr>
+        <w:t>are</w:t>
+      </w:r>
+      <w:proofErr w:type="gramEnd"/>
+      <w:r>
+        <w:rPr>
+          <w:rFonts w:ascii="Times New Roman" w:hAnsi="Times New Roman" w:cs="Times New Roman"/>
+          <w:sz w:val="18"/>
+          <w:szCs w:val="18"/>
+        </w:rPr>
+        <w:t xml:space="preserve"> required for the organization to gain proficiency with the contrast among submerged and in-air pictures.</w:t>
       </w:r>
     </w:p>
     <w:p>
@@ -2318,7 +2527,27 @@
           <w:szCs w:val="18"/>
           <w:lang w:val="en-IN"/>
         </w:rPr>
-        <w:t xml:space="preserve">Video To be Enhanced can be of any format which supported by cv2 python library. </w:t>
+        <w:t xml:space="preserve">Video </w:t>
+      </w:r>
+      <w:proofErr w:type="gramStart"/>
+      <w:r>
+        <w:rPr>
+          <w:rFonts w:ascii="Times New Roman" w:hAnsi="Times New Roman" w:cs="Times New Roman"/>
+          <w:sz w:val="18"/>
+          <w:szCs w:val="18"/>
+          <w:lang w:val="en-IN"/>
+        </w:rPr>
+        <w:t>To</w:t>
+      </w:r>
+      <w:proofErr w:type="gramEnd"/>
+      <w:r>
+        <w:rPr>
+          <w:rFonts w:ascii="Times New Roman" w:hAnsi="Times New Roman" w:cs="Times New Roman"/>
+          <w:sz w:val="18"/>
+          <w:szCs w:val="18"/>
+          <w:lang w:val="en-IN"/>
+        </w:rPr>
+        <w:t xml:space="preserve"> be Enhanced can be of any format which supported by cv2 python library. </w:t>
       </w:r>
     </w:p>
     <w:p>
@@ -2343,7 +2572,27 @@
           <w:szCs w:val="18"/>
           <w:lang w:val="en-IN"/>
         </w:rPr>
-        <w:t xml:space="preserve">Selected Video will be fetched by  the utility tool and it'll automatically generate new folder and in that folder it'll extract frames from the video. </w:t>
+        <w:t xml:space="preserve">Selected Video will be fetched </w:t>
+      </w:r>
+      <w:proofErr w:type="gramStart"/>
+      <w:r>
+        <w:rPr>
+          <w:rFonts w:ascii="Times New Roman" w:hAnsi="Times New Roman" w:cs="Times New Roman"/>
+          <w:sz w:val="18"/>
+          <w:szCs w:val="18"/>
+          <w:lang w:val="en-IN"/>
+        </w:rPr>
+        <w:t>by  the</w:t>
+      </w:r>
+      <w:proofErr w:type="gramEnd"/>
+      <w:r>
+        <w:rPr>
+          <w:rFonts w:ascii="Times New Roman" w:hAnsi="Times New Roman" w:cs="Times New Roman"/>
+          <w:sz w:val="18"/>
+          <w:szCs w:val="18"/>
+          <w:lang w:val="en-IN"/>
+        </w:rPr>
+        <w:t xml:space="preserve"> utility tool and it'll automatically generate new folder and in that folder it'll extract frames from the video. </w:t>
       </w:r>
     </w:p>
     <w:p>
@@ -2621,7 +2870,27 @@
           <w:szCs w:val="18"/>
           <w:lang w:val="en-IN"/>
         </w:rPr>
-        <w:t>The front end for the system was developed using HTML3, CSS5, JavaScript. Some components from the BOOTSTRAP frameworks like “cards” and “</w:t>
+        <w:t xml:space="preserve">The front end for the system was developed using HTML3, CSS5, </w:t>
+      </w:r>
+      <w:proofErr w:type="gramStart"/>
+      <w:r>
+        <w:rPr>
+          <w:rFonts w:ascii="Times New Roman" w:hAnsi="Times New Roman" w:cs="Times New Roman"/>
+          <w:sz w:val="18"/>
+          <w:szCs w:val="18"/>
+          <w:lang w:val="en-IN"/>
+        </w:rPr>
+        <w:t>JavaScript</w:t>
+      </w:r>
+      <w:proofErr w:type="gramEnd"/>
+      <w:r>
+        <w:rPr>
+          <w:rFonts w:ascii="Times New Roman" w:hAnsi="Times New Roman" w:cs="Times New Roman"/>
+          <w:sz w:val="18"/>
+          <w:szCs w:val="18"/>
+          <w:lang w:val="en-IN"/>
+        </w:rPr>
+        <w:t>. Some components from the BOOTSTRAP frameworks like “cards” and “</w:t>
       </w:r>
       <w:proofErr w:type="spellStart"/>
       <w:r>
@@ -2681,7 +2950,31 @@
           <w:szCs w:val="18"/>
           <w:lang w:val="en-IN"/>
         </w:rPr>
-        <w:t>So, Where is Deep Learning working?</w:t>
+        <w:t xml:space="preserve">So, </w:t>
+      </w:r>
+      <w:proofErr w:type="gramStart"/>
+      <w:r>
+        <w:rPr>
+          <w:rFonts w:ascii="Times New Roman" w:hAnsi="Times New Roman" w:cs="Times New Roman"/>
+          <w:i/>
+          <w:iCs/>
+          <w:sz w:val="18"/>
+          <w:szCs w:val="18"/>
+          <w:lang w:val="en-IN"/>
+        </w:rPr>
+        <w:t>Where</w:t>
+      </w:r>
+      <w:proofErr w:type="gramEnd"/>
+      <w:r>
+        <w:rPr>
+          <w:rFonts w:ascii="Times New Roman" w:hAnsi="Times New Roman" w:cs="Times New Roman"/>
+          <w:i/>
+          <w:iCs/>
+          <w:sz w:val="18"/>
+          <w:szCs w:val="18"/>
+          <w:lang w:val="en-IN"/>
+        </w:rPr>
+        <w:t xml:space="preserve"> is Deep Learning working?</w:t>
       </w:r>
     </w:p>
     <w:p>
@@ -3063,8 +3356,8 @@
         </w:rPr>
         <w:t>- 6</w:t>
       </w:r>
-      <w:bookmarkStart w:id="1" w:name="_GoBack"/>
-      <w:bookmarkEnd w:id="1"/>
+      <w:bookmarkStart w:id="2" w:name="_GoBack"/>
+      <w:bookmarkEnd w:id="2"/>
       <w:r>
         <w:rPr>
           <w:rFonts w:ascii="Times New Roman" w:hAnsi="Times New Roman" w:cs="Times New Roman"/>
@@ -3642,9 +3935,18 @@
           <w:sz w:val="18"/>
           <w:szCs w:val="18"/>
         </w:rPr>
-        <w:t>transformation,Compute</w:t>
+        <w:t>transformation</w:t>
+      </w:r>
+      <w:proofErr w:type="gramStart"/>
+      <w:r>
+        <w:rPr>
+          <w:sz w:val="18"/>
+          <w:szCs w:val="18"/>
+        </w:rPr>
+        <w:t>,Compute</w:t>
       </w:r>
       <w:proofErr w:type="spellEnd"/>
+      <w:proofErr w:type="gramEnd"/>
       <w:r>
         <w:rPr>
           <w:sz w:val="18"/>
@@ -3724,7 +4026,23 @@
 
 <file path=word/comments.xml><?xml version="1.0" encoding="utf-8"?>
 <w:comments xmlns:ve="http://schemas.openxmlformats.org/markup-compatibility/2006" xmlns:o="urn:schemas-microsoft-com:office:office" xmlns:r="http://schemas.openxmlformats.org/officeDocument/2006/relationships" xmlns:m="http://schemas.openxmlformats.org/officeDocument/2006/math" xmlns:v="urn:schemas-microsoft-com:vml" xmlns:wp="http://schemas.openxmlformats.org/drawingml/2006/wordprocessingDrawing" xmlns:w10="urn:schemas-microsoft-com:office:word" xmlns:w="http://schemas.openxmlformats.org/wordprocessingml/2006/main" xmlns:wne="http://schemas.microsoft.com/office/word/2006/wordml">
-  <w:comment w:id="0" w:author="Unknown Author" w:date="2021-06-20T14:11:00Z" w:initials="">
+  <w:comment w:id="0" w:author="ADMIN" w:date="2021-06-25T17:41:00Z" w:initials="A">
+    <w:p>
+      <w:pPr>
+        <w:pStyle w:val="CommentText"/>
+      </w:pPr>
+      <w:r>
+        <w:rPr>
+          <w:rStyle w:val="CommentReference"/>
+        </w:rPr>
+        <w:annotationRef/>
+      </w:r>
+      <w:r>
+        <w:t>Puja made changes here.</w:t>
+      </w:r>
+    </w:p>
+  </w:comment>
+  <w:comment w:id="1" w:author="Unknown Author" w:date="2021-06-20T14:11:00Z" w:initials="">
     <w:p>
       <w:proofErr w:type="spellStart"/>
       <w:r>
@@ -5450,6 +5768,32 @@
       <w:lang w:eastAsia="zh-CN" w:bidi="ar-SA"/>
     </w:rPr>
   </w:style>
+  <w:style w:type="paragraph" w:styleId="CommentSubject">
+    <w:name w:val="annotation subject"/>
+    <w:basedOn w:val="CommentText"/>
+    <w:next w:val="CommentText"/>
+    <w:link w:val="CommentSubjectChar"/>
+    <w:uiPriority w:val="99"/>
+    <w:semiHidden/>
+    <w:unhideWhenUsed/>
+    <w:rsid w:val="00D17209"/>
+    <w:rPr>
+      <w:b/>
+      <w:bCs/>
+    </w:rPr>
+  </w:style>
+  <w:style w:type="character" w:customStyle="1" w:styleId="CommentSubjectChar">
+    <w:name w:val="Comment Subject Char"/>
+    <w:basedOn w:val="CommentTextChar"/>
+    <w:link w:val="CommentSubject"/>
+    <w:uiPriority w:val="99"/>
+    <w:semiHidden/>
+    <w:rsid w:val="00D17209"/>
+    <w:rPr>
+      <w:b/>
+      <w:bCs/>
+    </w:rPr>
+  </w:style>
 </w:styles>
 </file>
 
@@ -5708,8 +6052,20 @@
   <a:extraClrSchemeLst/>
   <a:extLst>
     <a:ext uri="{05A4C25C-085E-4340-85A3-A5531E510DB2}">
-      <thm15:themeFamily xmlns="" xmlns:thm15="http://schemas.microsoft.com/office/thememl/2012/main" name="Office Theme" id="{62F939B6-93AF-4DB8-9C6B-D6C7DFDC589F}" vid="{4A3C46E8-61CC-4603-A589-7422A47A8E4A}"/>
+      <thm15:themeFamily xmlns:thm15="http://schemas.microsoft.com/office/thememl/2012/main" xmlns="" name="Office Theme" id="{62F939B6-93AF-4DB8-9C6B-D6C7DFDC589F}" vid="{4A3C46E8-61CC-4603-A589-7422A47A8E4A}"/>
     </a:ext>
   </a:extLst>
 </a:theme>
+</file>
+
+<file path=customXml/item1.xml><?xml version="1.0" encoding="utf-8"?>
+<b:Sources xmlns:b="http://schemas.openxmlformats.org/officeDocument/2006/bibliography" xmlns="http://schemas.openxmlformats.org/officeDocument/2006/bibliography" SelectedStyle="\APA.XSL" StyleName="APA"/>
+</file>
+
+<file path=customXml/itemProps1.xml><?xml version="1.0" encoding="utf-8"?>
+<ds:datastoreItem xmlns:ds="http://schemas.openxmlformats.org/officeDocument/2006/customXml" ds:itemID="{D60BFD91-D568-4CA0-BEBB-0A47991BA5CB}">
+  <ds:schemaRefs>
+    <ds:schemaRef ds:uri="http://schemas.openxmlformats.org/officeDocument/2006/bibliography"/>
+  </ds:schemaRefs>
+</ds:datastoreItem>
 </file>
</xml_diff>

<commit_message>
Remove the WHere is the Deep Learning
</commit_message>
<xml_diff>
--- a/Underwater Image Enhancement with a Deep Residual Framework (1).docx
+++ b/Underwater Image Enhancement with a Deep Residual Framework (1).docx
@@ -2768,55 +2768,7 @@
         </w:rPr>
       </w:pPr>
       <w:r>
-        <w:rPr>
-          <w:rFonts w:cs="Times New Roman" w:ascii="Times New Roman" w:hAnsi="Times New Roman"/>
-          <w:sz w:val="18"/>
-          <w:szCs w:val="18"/>
-          <w:lang w:val="en-IN"/>
-        </w:rPr>
-        <w:t>The logic for all the above operations is implemented using the Django framework. The user specific login system uses Django’s built in “login” and “login_required” functions, where the later also is also useful in preventing unauthorized access to any features of the system. Django uses the Python language for everything, making it extremely convenient and easy to learn. There’s a plethora of built in features like support for multiple relational databases, built in function libraries being constantly updated by the community, etc. The database used in our system is SQLITE3, due to its simplicity and low system load.</w:t>
-      </w:r>
-    </w:p>
-    <w:p>
-      <w:pPr>
-        <w:pStyle w:val="Normal"/>
-        <w:jc w:val="both"/>
-        <w:rPr>
-          <w:rFonts w:ascii="Times New Roman" w:hAnsi="Times New Roman" w:cs="Times New Roman"/>
-          <w:sz w:val="18"/>
-          <w:szCs w:val="18"/>
-          <w:lang w:val="en-IN"/>
-        </w:rPr>
-      </w:pPr>
-      <w:r>
-        <w:rPr>
-          <w:rFonts w:cs="Times New Roman" w:ascii="Times New Roman" w:hAnsi="Times New Roman"/>
-          <w:sz w:val="18"/>
-          <w:szCs w:val="18"/>
-          <w:lang w:val="en-IN"/>
-        </w:rPr>
-      </w:r>
-    </w:p>
-    <w:p>
-      <w:pPr>
-        <w:pStyle w:val="Normal"/>
-        <w:ind w:firstLine="720"/>
-        <w:jc w:val="both"/>
-        <w:rPr>
-          <w:rFonts w:ascii="Times New Roman" w:hAnsi="Times New Roman" w:cs="Times New Roman"/>
-          <w:sz w:val="18"/>
-          <w:szCs w:val="18"/>
-          <w:lang w:val="en-IN"/>
-        </w:rPr>
-      </w:pPr>
-      <w:r>
-        <w:rPr>
-          <w:rFonts w:cs="Times New Roman" w:ascii="Times New Roman" w:hAnsi="Times New Roman"/>
-          <w:sz w:val="18"/>
-          <w:szCs w:val="18"/>
-          <w:lang w:val="en-IN"/>
-        </w:rPr>
-        <w:t>The front end for the system was developed using HTML3, CSS5, JavaScript. Some components from the BOOTSTRAP frameworks like “cards” and “jumbotron” were also used for making the design more responsive and visually appealing.</w:t>
+        <w:rPr/>
       </w:r>
     </w:p>
     <w:p>

</xml_diff>